<commit_message>
#NITN documentation and django pagination update
</commit_message>
<xml_diff>
--- a/Dosar/Cerere_inscriere_examen_finalizare_studii_2022.docx
+++ b/Dosar/Cerere_inscriere_examen_finalizare_studii_2022.docx
@@ -124,49 +124,324 @@
           <w:rFonts w:cstheme="minorHAnsi"/>
           <w:sz w:val="24"/>
         </w:rPr>
-        <w:t>Subsemnatul ...............................</w:t>
-      </w:r>
-      <w:r>
-        <w:rPr>
-          <w:rFonts w:cstheme="minorHAnsi"/>
-          <w:sz w:val="24"/>
-        </w:rPr>
-        <w:t>.......................................................</w:t>
-      </w:r>
-      <w:r>
-        <w:rPr>
-          <w:rFonts w:cstheme="minorHAnsi"/>
-          <w:sz w:val="24"/>
-        </w:rPr>
-        <w:t>..</w:t>
-      </w:r>
-      <w:r>
-        <w:rPr>
-          <w:rFonts w:cstheme="minorHAnsi"/>
-          <w:sz w:val="24"/>
-        </w:rPr>
-        <w:t>.......................</w:t>
-      </w:r>
-      <w:r>
-        <w:rPr>
-          <w:rFonts w:cstheme="minorHAnsi"/>
-          <w:sz w:val="24"/>
-        </w:rPr>
-        <w:t>....</w:t>
-      </w:r>
-      <w:r>
-        <w:rPr>
-          <w:rFonts w:cstheme="minorHAnsi"/>
-          <w:sz w:val="24"/>
-        </w:rPr>
-        <w:t>...</w:t>
-      </w:r>
-      <w:r>
-        <w:rPr>
-          <w:rFonts w:cstheme="minorHAnsi"/>
-          <w:sz w:val="24"/>
-        </w:rPr>
-        <w:t xml:space="preserve">., </w:t>
+        <w:t xml:space="preserve">Subsemnatul </w:t>
+      </w:r>
+      <w:r>
+        <w:rPr>
+          <w:rFonts w:cstheme="minorHAnsi"/>
+          <w:sz w:val="24"/>
+          <w:u w:val="single"/>
+        </w:rPr>
+        <w:t>Nițu M. Na</w:t>
+      </w:r>
+      <w:r>
+        <w:rPr>
+          <w:rFonts w:cstheme="minorHAnsi"/>
+          <w:sz w:val="24"/>
+          <w:u w:val="single"/>
+        </w:rPr>
+        <w:t>s</w:t>
+      </w:r>
+      <w:r>
+        <w:rPr>
+          <w:rFonts w:cstheme="minorHAnsi"/>
+          <w:sz w:val="24"/>
+          <w:u w:val="single"/>
+        </w:rPr>
+        <w:t>tasia Elena</w:t>
+      </w:r>
+      <w:r>
+        <w:rPr>
+          <w:rFonts w:cstheme="minorHAnsi"/>
+          <w:sz w:val="24"/>
+        </w:rPr>
+        <w:t xml:space="preserve">, </w:t>
+      </w:r>
+      <w:r>
+        <w:rPr>
+          <w:rFonts w:cstheme="minorHAnsi"/>
+          <w:sz w:val="24"/>
+        </w:rPr>
+        <w:t xml:space="preserve">cu domiciliul în </w:t>
+      </w:r>
+      <w:r>
+        <w:rPr>
+          <w:rFonts w:cstheme="minorHAnsi"/>
+          <w:sz w:val="24"/>
+          <w:u w:val="single"/>
+        </w:rPr>
+        <w:t>Caransebeș</w:t>
+      </w:r>
+      <w:r>
+        <w:rPr>
+          <w:rFonts w:cstheme="minorHAnsi"/>
+          <w:sz w:val="24"/>
+        </w:rPr>
+        <w:t xml:space="preserve">, identificat prin C.I., seria </w:t>
+      </w:r>
+      <w:r>
+        <w:rPr>
+          <w:rFonts w:cstheme="minorHAnsi"/>
+          <w:sz w:val="24"/>
+          <w:u w:val="single"/>
+        </w:rPr>
+        <w:t>KS</w:t>
+      </w:r>
+      <w:r>
+        <w:rPr>
+          <w:rFonts w:cstheme="minorHAnsi"/>
+          <w:sz w:val="24"/>
+        </w:rPr>
+        <w:t xml:space="preserve">, nr. </w:t>
+      </w:r>
+      <w:r>
+        <w:rPr>
+          <w:rFonts w:cstheme="minorHAnsi"/>
+          <w:sz w:val="24"/>
+          <w:u w:val="single"/>
+        </w:rPr>
+        <w:t>717375</w:t>
+      </w:r>
+      <w:r>
+        <w:rPr>
+          <w:rFonts w:cstheme="minorHAnsi"/>
+          <w:sz w:val="24"/>
+        </w:rPr>
+        <w:t>,</w:t>
+      </w:r>
+      <w:r>
+        <w:rPr>
+          <w:rFonts w:cstheme="minorHAnsi"/>
+          <w:sz w:val="24"/>
+        </w:rPr>
+        <w:t xml:space="preserve"> </w:t>
+      </w:r>
+      <w:r>
+        <w:rPr>
+          <w:rFonts w:cstheme="minorHAnsi"/>
+          <w:sz w:val="24"/>
+        </w:rPr>
+        <w:t xml:space="preserve">având C.N.P. </w:t>
+      </w:r>
+      <w:r>
+        <w:rPr>
+          <w:rFonts w:cstheme="minorHAnsi"/>
+          <w:sz w:val="24"/>
+          <w:u w:val="single"/>
+        </w:rPr>
+        <w:t>2991205170010</w:t>
+      </w:r>
+      <w:r>
+        <w:rPr>
+          <w:rFonts w:cstheme="minorHAnsi"/>
+          <w:sz w:val="24"/>
+        </w:rPr>
+        <w:t xml:space="preserve">, </w:t>
+      </w:r>
+      <w:r>
+        <w:rPr>
+          <w:rFonts w:cstheme="minorHAnsi"/>
+          <w:sz w:val="24"/>
+        </w:rPr>
+        <w:t>absolvent</w:t>
+      </w:r>
+      <w:r>
+        <w:rPr>
+          <w:rFonts w:cstheme="minorHAnsi"/>
+          <w:sz w:val="24"/>
+        </w:rPr>
+        <w:t xml:space="preserve">ă </w:t>
+      </w:r>
+      <w:r>
+        <w:rPr>
+          <w:rFonts w:cstheme="minorHAnsi"/>
+          <w:sz w:val="24"/>
+        </w:rPr>
+        <w:t>a</w:t>
+      </w:r>
+      <w:r>
+        <w:rPr>
+          <w:rFonts w:cstheme="minorHAnsi"/>
+          <w:sz w:val="24"/>
+        </w:rPr>
+        <w:t xml:space="preserve"> Facultății de </w:t>
+      </w:r>
+      <w:r>
+        <w:rPr>
+          <w:rFonts w:cstheme="minorHAnsi"/>
+          <w:sz w:val="24"/>
+        </w:rPr>
+        <w:t>Electronică, Telecomunicații și Tehnologii Informaționale</w:t>
+      </w:r>
+      <w:r>
+        <w:rPr>
+          <w:rFonts w:cstheme="minorHAnsi"/>
+          <w:sz w:val="24"/>
+        </w:rPr>
+        <w:t>,</w:t>
+      </w:r>
+      <w:r>
+        <w:rPr>
+          <w:rFonts w:cstheme="minorHAnsi"/>
+          <w:sz w:val="24"/>
+        </w:rPr>
+        <w:t xml:space="preserve"> specializarea</w:t>
+      </w:r>
+      <w:r>
+        <w:rPr>
+          <w:rFonts w:cstheme="minorHAnsi"/>
+          <w:sz w:val="24"/>
+        </w:rPr>
+        <w:t xml:space="preserve"> </w:t>
+      </w:r>
+      <w:r>
+        <w:rPr>
+          <w:rFonts w:cstheme="minorHAnsi"/>
+          <w:sz w:val="24"/>
+        </w:rPr>
+        <w:t xml:space="preserve"> </w:t>
+      </w:r>
+      <w:r>
+        <w:rPr>
+          <w:rFonts w:cstheme="minorHAnsi"/>
+          <w:sz w:val="24"/>
+          <w:u w:val="single"/>
+        </w:rPr>
+        <w:t>Electronică Aplicată</w:t>
+      </w:r>
+      <w:r>
+        <w:rPr>
+          <w:rFonts w:cstheme="minorHAnsi"/>
+          <w:sz w:val="24"/>
+        </w:rPr>
+        <w:t xml:space="preserve">, </w:t>
+      </w:r>
+      <w:r>
+        <w:rPr>
+          <w:rFonts w:cstheme="minorHAnsi"/>
+          <w:sz w:val="24"/>
+        </w:rPr>
+        <w:t xml:space="preserve">promoția </w:t>
+      </w:r>
+      <w:r>
+        <w:rPr>
+          <w:rFonts w:cstheme="minorHAnsi"/>
+          <w:sz w:val="24"/>
+          <w:u w:val="single"/>
+        </w:rPr>
+        <w:t>2022</w:t>
+      </w:r>
+      <w:r>
+        <w:rPr>
+          <w:rFonts w:cstheme="minorHAnsi"/>
+          <w:sz w:val="24"/>
+        </w:rPr>
+        <w:t xml:space="preserve">, prin prezenta vă rog a-mi aproba </w:t>
+      </w:r>
+      <w:r>
+        <w:rPr>
+          <w:rFonts w:cstheme="minorHAnsi"/>
+          <w:sz w:val="24"/>
+        </w:rPr>
+        <w:t>înscrierea</w:t>
+      </w:r>
+      <w:r>
+        <w:rPr>
+          <w:rFonts w:cstheme="minorHAnsi"/>
+          <w:sz w:val="24"/>
+        </w:rPr>
+        <w:t xml:space="preserve"> </w:t>
+      </w:r>
+      <w:r>
+        <w:rPr>
+          <w:rFonts w:cstheme="minorHAnsi"/>
+          <w:sz w:val="24"/>
+        </w:rPr>
+        <w:t>la examenul</w:t>
+      </w:r>
+      <w:r>
+        <w:rPr>
+          <w:rFonts w:cstheme="minorHAnsi"/>
+          <w:sz w:val="24"/>
+        </w:rPr>
+        <w:t xml:space="preserve"> de licență în sesiunea</w:t>
+      </w:r>
+      <w:r>
+        <w:rPr>
+          <w:rFonts w:cstheme="minorHAnsi"/>
+          <w:sz w:val="24"/>
+        </w:rPr>
+        <w:t xml:space="preserve"> </w:t>
+      </w:r>
+      <w:r>
+        <w:rPr>
+          <w:rFonts w:cstheme="minorHAnsi"/>
+          <w:sz w:val="24"/>
+        </w:rPr>
+        <w:t xml:space="preserve"> din</w:t>
+      </w:r>
+      <w:r>
+        <w:rPr>
+          <w:rFonts w:cstheme="minorHAnsi"/>
+          <w:sz w:val="24"/>
+        </w:rPr>
+        <w:t xml:space="preserve"> </w:t>
+      </w:r>
+      <w:r>
+        <w:rPr>
+          <w:rFonts w:cstheme="minorHAnsi"/>
+          <w:sz w:val="24"/>
+        </w:rPr>
+        <w:t xml:space="preserve"> luna</w:t>
+      </w:r>
+      <w:r>
+        <w:rPr>
+          <w:rFonts w:cstheme="minorHAnsi"/>
+          <w:sz w:val="24"/>
+        </w:rPr>
+        <w:t xml:space="preserve"> </w:t>
+      </w:r>
+      <w:r>
+        <w:rPr>
+          <w:rFonts w:cstheme="minorHAnsi"/>
+          <w:sz w:val="24"/>
+        </w:rPr>
+        <w:t xml:space="preserve"> </w:t>
+      </w:r>
+      <w:r>
+        <w:rPr>
+          <w:rFonts w:cstheme="minorHAnsi"/>
+          <w:sz w:val="24"/>
+        </w:rPr>
+        <w:t>iunie/iulie</w:t>
+      </w:r>
+      <w:r>
+        <w:rPr>
+          <w:rFonts w:cstheme="minorHAnsi"/>
+          <w:sz w:val="24"/>
+        </w:rPr>
+        <w:t xml:space="preserve"> </w:t>
+      </w:r>
+      <w:r>
+        <w:rPr>
+          <w:rFonts w:cstheme="minorHAnsi"/>
+          <w:sz w:val="24"/>
+        </w:rPr>
+        <w:t xml:space="preserve">a anului universitar </w:t>
+      </w:r>
+      <w:r>
+        <w:rPr>
+          <w:rFonts w:cstheme="minorHAnsi"/>
+          <w:sz w:val="24"/>
+        </w:rPr>
+        <w:t>2021/2022</w:t>
+      </w:r>
+      <w:r>
+        <w:rPr>
+          <w:rFonts w:cstheme="minorHAnsi"/>
+          <w:sz w:val="24"/>
+        </w:rPr>
+        <w:t xml:space="preserve">  pentru a susține  proiectul  de</w:t>
       </w:r>
     </w:p>
     <w:p>
@@ -178,41 +453,6 @@
           <w:sz w:val="24"/>
         </w:rPr>
       </w:pPr>
-      <w:r>
-        <w:rPr>
-          <w:rFonts w:cstheme="minorHAnsi"/>
-          <w:sz w:val="24"/>
-        </w:rPr>
-        <w:t xml:space="preserve">    </w:t>
-      </w:r>
-      <w:r>
-        <w:rPr>
-          <w:rFonts w:cstheme="minorHAnsi"/>
-          <w:sz w:val="24"/>
-        </w:rPr>
-        <w:t xml:space="preserve">                                                    </w:t>
-      </w:r>
-      <w:r>
-        <w:rPr>
-          <w:rFonts w:cstheme="minorHAnsi"/>
-          <w:sz w:val="24"/>
-        </w:rPr>
-        <w:t xml:space="preserve">  </w:t>
-      </w:r>
-      <w:r>
-        <w:rPr>
-          <w:rFonts w:cstheme="minorHAnsi"/>
-          <w:szCs w:val="20"/>
-        </w:rPr>
-        <w:t>(nume, inițiala tatălui, prenume</w:t>
-      </w:r>
-      <w:r>
-        <w:rPr>
-          <w:rFonts w:cstheme="minorHAnsi"/>
-          <w:szCs w:val="20"/>
-        </w:rPr>
-        <w:t>)</w:t>
-      </w:r>
     </w:p>
     <w:p>
       <w:pPr>
@@ -228,487 +468,123 @@
           <w:rFonts w:cstheme="minorHAnsi"/>
           <w:sz w:val="24"/>
         </w:rPr>
-        <w:t>cu domiciliul în ................................................</w:t>
-      </w:r>
-      <w:r>
-        <w:rPr>
-          <w:rFonts w:cstheme="minorHAnsi"/>
-          <w:sz w:val="24"/>
-        </w:rPr>
-        <w:t>....................</w:t>
-      </w:r>
-      <w:r>
-        <w:rPr>
-          <w:rFonts w:cstheme="minorHAnsi"/>
-          <w:sz w:val="24"/>
-        </w:rPr>
-        <w:t>…………………………….</w:t>
-      </w:r>
-      <w:r>
-        <w:rPr>
-          <w:rFonts w:cstheme="minorHAnsi"/>
-          <w:sz w:val="24"/>
-        </w:rPr>
-        <w:t>...</w:t>
-      </w:r>
-      <w:r>
-        <w:rPr>
-          <w:rFonts w:cstheme="minorHAnsi"/>
-          <w:sz w:val="24"/>
-        </w:rPr>
-        <w:t>..</w:t>
-      </w:r>
-      <w:r>
-        <w:rPr>
-          <w:rFonts w:cstheme="minorHAnsi"/>
-          <w:sz w:val="24"/>
-        </w:rPr>
-        <w:t>.....</w:t>
-      </w:r>
-      <w:r>
-        <w:rPr>
-          <w:rFonts w:cstheme="minorHAnsi"/>
-          <w:sz w:val="24"/>
-        </w:rPr>
-        <w:t>., identificat prin C.I., seria ......., nr. ............................,</w:t>
-      </w:r>
-      <w:r>
-        <w:rPr>
-          <w:rFonts w:cstheme="minorHAnsi"/>
-          <w:sz w:val="24"/>
-        </w:rPr>
+        <w:t xml:space="preserve">diplomă cu titlul </w:t>
+      </w:r>
+      <w:r>
+        <w:rPr>
+          <w:rFonts w:cstheme="minorHAnsi"/>
+          <w:sz w:val="24"/>
+          <w:u w:val="single"/>
+          <w:lang w:val="en-US"/>
+        </w:rPr>
+        <w:t>“</w:t>
+      </w:r>
+      <w:r>
+        <w:rPr>
+          <w:rFonts w:cstheme="minorHAnsi"/>
+          <w:sz w:val="24"/>
+          <w:u w:val="single"/>
+        </w:rPr>
+        <w:t>Sistem video pentru detecția automată a urmăritorilor din trafic”</w:t>
+      </w:r>
+      <w:r>
+        <w:rPr>
+          <w:rFonts w:cstheme="minorHAnsi"/>
+          <w:sz w:val="24"/>
+        </w:rPr>
+        <w:t>.</w:t>
+      </w:r>
+    </w:p>
+    <w:p>
+      <w:pPr>
+        <w:spacing w:after="0"/>
+        <w:jc w:val="both"/>
+        <w:rPr>
+          <w:rFonts w:cstheme="minorHAnsi"/>
+          <w:sz w:val="24"/>
+        </w:rPr>
+      </w:pPr>
+    </w:p>
+    <w:p>
+      <w:pPr>
+        <w:spacing w:after="0"/>
+        <w:jc w:val="both"/>
+        <w:rPr>
+          <w:rFonts w:cstheme="minorHAnsi"/>
+          <w:sz w:val="24"/>
+        </w:rPr>
+      </w:pPr>
+      <w:r>
+        <w:rPr>
+          <w:rFonts w:cstheme="minorHAnsi"/>
+          <w:sz w:val="24"/>
+        </w:rPr>
+        <w:t>Coordonator științific</w:t>
+      </w:r>
+      <w:r>
+        <w:rPr>
+          <w:rFonts w:cstheme="minorHAnsi"/>
+          <w:sz w:val="24"/>
+          <w:lang w:val="en-US"/>
+        </w:rPr>
+        <w:t>:</w:t>
+      </w:r>
+      <w:r>
+        <w:rPr>
+          <w:rFonts w:cstheme="minorHAnsi"/>
+          <w:sz w:val="24"/>
+        </w:rPr>
+        <w:t xml:space="preserve"> .</w:t>
+      </w:r>
+      <w:r>
         <w:t xml:space="preserve"> </w:t>
       </w:r>
       <w:r>
         <w:rPr>
-          <w:rFonts w:cstheme="minorHAnsi"/>
-          <w:sz w:val="24"/>
-        </w:rPr>
-        <w:t>având C.N.P. ............................................</w:t>
-      </w:r>
-      <w:r>
-        <w:rPr>
-          <w:rFonts w:cstheme="minorHAnsi"/>
-          <w:sz w:val="24"/>
-        </w:rPr>
-        <w:t>.....</w:t>
-      </w:r>
-      <w:r>
-        <w:rPr>
-          <w:rFonts w:cstheme="minorHAnsi"/>
-          <w:sz w:val="24"/>
-        </w:rPr>
-        <w:t xml:space="preserve">, </w:t>
-      </w:r>
-      <w:r>
-        <w:rPr>
-          <w:rFonts w:cstheme="minorHAnsi"/>
-          <w:sz w:val="24"/>
-        </w:rPr>
-        <w:t>absolvent</w:t>
-      </w:r>
-      <w:r>
-        <w:rPr>
-          <w:rFonts w:cstheme="minorHAnsi"/>
-          <w:sz w:val="24"/>
-        </w:rPr>
-        <w:t>(ă) al</w:t>
-      </w:r>
-      <w:r>
-        <w:rPr>
-          <w:rFonts w:cstheme="minorHAnsi"/>
-          <w:sz w:val="24"/>
-        </w:rPr>
-        <w:t>/a</w:t>
-      </w:r>
-      <w:r>
-        <w:rPr>
-          <w:rFonts w:cstheme="minorHAnsi"/>
-          <w:sz w:val="24"/>
-        </w:rPr>
-        <w:t xml:space="preserve"> Facultății de </w:t>
-      </w:r>
-      <w:r>
-        <w:rPr>
-          <w:rFonts w:cstheme="minorHAnsi"/>
-          <w:sz w:val="24"/>
-        </w:rPr>
-        <w:t>Electronică, Telecomunicații și Tehnologii Informaționale</w:t>
-      </w:r>
-      <w:r>
-        <w:rPr>
-          <w:rFonts w:cstheme="minorHAnsi"/>
-          <w:sz w:val="24"/>
-        </w:rPr>
-        <w:t>,</w:t>
-      </w:r>
-      <w:r>
-        <w:rPr>
-          <w:rFonts w:cstheme="minorHAnsi"/>
-          <w:sz w:val="24"/>
-        </w:rPr>
-        <w:t xml:space="preserve"> specializarea</w:t>
-      </w:r>
-      <w:r>
-        <w:rPr>
-          <w:rFonts w:cstheme="minorHAnsi"/>
-          <w:sz w:val="24"/>
-        </w:rPr>
-        <w:t xml:space="preserve"> </w:t>
-      </w:r>
-      <w:r>
-        <w:rPr>
-          <w:rFonts w:cstheme="minorHAnsi"/>
-          <w:sz w:val="24"/>
-        </w:rPr>
-        <w:t xml:space="preserve"> ........</w:t>
-      </w:r>
-      <w:r>
-        <w:rPr>
-          <w:rFonts w:cstheme="minorHAnsi"/>
-          <w:sz w:val="24"/>
-        </w:rPr>
-        <w:t>........</w:t>
-      </w:r>
-      <w:r>
-        <w:rPr>
-          <w:rFonts w:cstheme="minorHAnsi"/>
-          <w:sz w:val="24"/>
+          <w:sz w:val="24"/>
+          <w:szCs w:val="24"/>
+          <w:u w:val="single"/>
+        </w:rPr>
+        <w:t xml:space="preserve">Asist. </w:t>
+      </w:r>
+      <w:r>
+        <w:rPr>
+          <w:sz w:val="24"/>
+          <w:szCs w:val="24"/>
+          <w:u w:val="single"/>
+        </w:rPr>
+        <w:t>Ș</w:t>
+      </w:r>
+      <w:r>
+        <w:rPr>
+          <w:sz w:val="24"/>
+          <w:szCs w:val="24"/>
+          <w:u w:val="single"/>
+        </w:rPr>
+        <w:t>L. Dr. Ing. Ni</w:t>
+      </w:r>
+      <w:r>
+        <w:rPr>
+          <w:sz w:val="24"/>
+          <w:szCs w:val="24"/>
+          <w:u w:val="single"/>
+        </w:rPr>
+        <w:t>ță</w:t>
+      </w:r>
+      <w:r>
+        <w:rPr>
+          <w:sz w:val="24"/>
+          <w:szCs w:val="24"/>
+          <w:u w:val="single"/>
+        </w:rPr>
+        <w:t xml:space="preserve"> Valentin-Adrian</w:t>
+      </w:r>
+      <w:r>
+        <w:rPr>
+          <w:sz w:val="24"/>
+          <w:szCs w:val="24"/>
         </w:rPr>
         <w:t>.</w:t>
-      </w:r>
-      <w:r>
-        <w:rPr>
-          <w:rFonts w:cstheme="minorHAnsi"/>
-          <w:sz w:val="24"/>
-        </w:rPr>
-        <w:t>....</w:t>
-      </w:r>
-      <w:r>
-        <w:rPr>
-          <w:rFonts w:cstheme="minorHAnsi"/>
-          <w:sz w:val="24"/>
-        </w:rPr>
-        <w:t>...............</w:t>
-      </w:r>
-      <w:r>
-        <w:rPr>
-          <w:rFonts w:cstheme="minorHAnsi"/>
-          <w:sz w:val="24"/>
-        </w:rPr>
-        <w:t>.......</w:t>
-      </w:r>
-      <w:r>
-        <w:rPr>
-          <w:rFonts w:cstheme="minorHAnsi"/>
-          <w:sz w:val="24"/>
-        </w:rPr>
-        <w:t>....................................</w:t>
-      </w:r>
-      <w:r>
-        <w:rPr>
-          <w:rFonts w:cstheme="minorHAnsi"/>
-          <w:sz w:val="24"/>
-        </w:rPr>
-        <w:t xml:space="preserve">, </w:t>
-      </w:r>
-      <w:r>
-        <w:rPr>
-          <w:rFonts w:cstheme="minorHAnsi"/>
-          <w:sz w:val="24"/>
-        </w:rPr>
-        <w:t>promoția ....</w:t>
-      </w:r>
-      <w:r>
-        <w:rPr>
-          <w:rFonts w:cstheme="minorHAnsi"/>
-          <w:sz w:val="24"/>
-        </w:rPr>
-        <w:t>.....</w:t>
-      </w:r>
-      <w:r>
-        <w:rPr>
-          <w:rFonts w:cstheme="minorHAnsi"/>
-          <w:sz w:val="24"/>
-        </w:rPr>
-        <w:t>...........</w:t>
-      </w:r>
-      <w:r>
-        <w:rPr>
-          <w:rFonts w:cstheme="minorHAnsi"/>
-          <w:sz w:val="24"/>
-        </w:rPr>
-        <w:t>......</w:t>
-      </w:r>
-      <w:r>
-        <w:rPr>
-          <w:rFonts w:cstheme="minorHAnsi"/>
-          <w:sz w:val="24"/>
-        </w:rPr>
-        <w:t xml:space="preserve">, prin prezenta vă rog a-mi aproba </w:t>
-      </w:r>
-      <w:r>
-        <w:rPr>
-          <w:rFonts w:cstheme="minorHAnsi"/>
-          <w:sz w:val="24"/>
-        </w:rPr>
-        <w:t>înscrierea</w:t>
-      </w:r>
-      <w:r>
-        <w:rPr>
-          <w:rFonts w:cstheme="minorHAnsi"/>
-          <w:sz w:val="24"/>
-        </w:rPr>
-        <w:t xml:space="preserve"> </w:t>
-      </w:r>
-      <w:r>
-        <w:rPr>
-          <w:rFonts w:cstheme="minorHAnsi"/>
-          <w:sz w:val="24"/>
-        </w:rPr>
-        <w:t>la examenul</w:t>
-      </w:r>
-      <w:r>
-        <w:rPr>
-          <w:rFonts w:cstheme="minorHAnsi"/>
-          <w:sz w:val="24"/>
-        </w:rPr>
-        <w:t xml:space="preserve"> de licență/disertație în sesiunea</w:t>
-      </w:r>
-      <w:r>
-        <w:rPr>
-          <w:rFonts w:cstheme="minorHAnsi"/>
-          <w:sz w:val="24"/>
-        </w:rPr>
-        <w:t xml:space="preserve"> </w:t>
-      </w:r>
-      <w:r>
-        <w:rPr>
-          <w:rFonts w:cstheme="minorHAnsi"/>
-          <w:sz w:val="24"/>
-        </w:rPr>
-        <w:t xml:space="preserve"> din</w:t>
-      </w:r>
-      <w:r>
-        <w:rPr>
-          <w:rFonts w:cstheme="minorHAnsi"/>
-          <w:sz w:val="24"/>
-        </w:rPr>
-        <w:t xml:space="preserve"> </w:t>
-      </w:r>
-      <w:r>
-        <w:rPr>
-          <w:rFonts w:cstheme="minorHAnsi"/>
-          <w:sz w:val="24"/>
-        </w:rPr>
-        <w:t xml:space="preserve"> luna</w:t>
-      </w:r>
-      <w:r>
-        <w:rPr>
-          <w:rFonts w:cstheme="minorHAnsi"/>
-          <w:sz w:val="24"/>
-        </w:rPr>
-        <w:t xml:space="preserve"> </w:t>
-      </w:r>
-      <w:r>
-        <w:rPr>
-          <w:rFonts w:cstheme="minorHAnsi"/>
-          <w:sz w:val="24"/>
-        </w:rPr>
-        <w:t xml:space="preserve"> </w:t>
-      </w:r>
-      <w:r>
-        <w:rPr>
-          <w:rFonts w:cstheme="minorHAnsi"/>
-          <w:sz w:val="24"/>
-        </w:rPr>
-        <w:t>iunie/iulie</w:t>
-      </w:r>
-      <w:r>
-        <w:rPr>
-          <w:rFonts w:cstheme="minorHAnsi"/>
-          <w:sz w:val="24"/>
-        </w:rPr>
-        <w:t xml:space="preserve"> </w:t>
-      </w:r>
-      <w:r>
-        <w:rPr>
-          <w:rFonts w:cstheme="minorHAnsi"/>
-          <w:sz w:val="24"/>
-        </w:rPr>
-        <w:t xml:space="preserve">a anului universitar </w:t>
-      </w:r>
-      <w:r>
-        <w:rPr>
-          <w:rFonts w:cstheme="minorHAnsi"/>
-          <w:sz w:val="24"/>
-        </w:rPr>
-        <w:t>2021/2022</w:t>
-      </w:r>
-      <w:r>
-        <w:rPr>
-          <w:rFonts w:cstheme="minorHAnsi"/>
-          <w:sz w:val="24"/>
-        </w:rPr>
-        <w:t xml:space="preserve">  pentru a susține  proiectul  de</w:t>
-      </w:r>
-    </w:p>
-    <w:p>
-      <w:pPr>
-        <w:spacing w:after="0"/>
-        <w:jc w:val="both"/>
-        <w:rPr>
-          <w:rFonts w:cstheme="minorHAnsi"/>
-          <w:sz w:val="24"/>
-        </w:rPr>
-      </w:pPr>
-    </w:p>
-    <w:p>
-      <w:pPr>
-        <w:spacing w:after="0"/>
-        <w:jc w:val="both"/>
-        <w:rPr>
-          <w:rFonts w:cstheme="minorHAnsi"/>
-          <w:sz w:val="24"/>
-        </w:rPr>
-      </w:pPr>
-      <w:r>
-        <w:rPr>
-          <w:rFonts w:cstheme="minorHAnsi"/>
-          <w:sz w:val="24"/>
-        </w:rPr>
-        <w:t>diplomă/di</w:t>
-      </w:r>
-      <w:r>
-        <w:rPr>
-          <w:rFonts w:cstheme="minorHAnsi"/>
-          <w:sz w:val="24"/>
-        </w:rPr>
-        <w:t>s</w:t>
-      </w:r>
-      <w:r>
-        <w:rPr>
-          <w:rFonts w:cstheme="minorHAnsi"/>
-          <w:sz w:val="24"/>
-        </w:rPr>
-        <w:t>ertație cu titlul .........................................................................................</w:t>
-      </w:r>
-      <w:r>
-        <w:rPr>
-          <w:rFonts w:cstheme="minorHAnsi"/>
-          <w:sz w:val="24"/>
-        </w:rPr>
-        <w:t>.....</w:t>
-      </w:r>
-      <w:r>
-        <w:rPr>
-          <w:rFonts w:cstheme="minorHAnsi"/>
-          <w:sz w:val="24"/>
-        </w:rPr>
-        <w:t>.............</w:t>
-      </w:r>
-      <w:r>
-        <w:rPr>
-          <w:rFonts w:cstheme="minorHAnsi"/>
-          <w:sz w:val="24"/>
-        </w:rPr>
-        <w:t>...</w:t>
-      </w:r>
-      <w:r>
-        <w:rPr>
-          <w:rFonts w:cstheme="minorHAnsi"/>
-          <w:sz w:val="24"/>
-        </w:rPr>
-        <w:t xml:space="preserve"> </w:t>
-      </w:r>
-    </w:p>
-    <w:p>
-      <w:pPr>
-        <w:spacing w:after="0"/>
-        <w:jc w:val="both"/>
-        <w:rPr>
-          <w:rFonts w:cstheme="minorHAnsi"/>
-          <w:sz w:val="24"/>
-        </w:rPr>
-      </w:pPr>
-    </w:p>
-    <w:p>
-      <w:pPr>
-        <w:spacing w:after="0"/>
-        <w:jc w:val="both"/>
-        <w:rPr>
-          <w:rFonts w:cstheme="minorHAnsi"/>
-          <w:sz w:val="24"/>
-        </w:rPr>
-      </w:pPr>
-      <w:r>
-        <w:rPr>
-          <w:rFonts w:cstheme="minorHAnsi"/>
-          <w:sz w:val="24"/>
-        </w:rPr>
-        <w:t>.......................</w:t>
-      </w:r>
-      <w:r>
-        <w:rPr>
-          <w:rFonts w:cstheme="minorHAnsi"/>
-          <w:sz w:val="24"/>
-        </w:rPr>
-        <w:t>.....</w:t>
-      </w:r>
-      <w:r>
-        <w:rPr>
-          <w:rFonts w:cstheme="minorHAnsi"/>
-          <w:sz w:val="24"/>
-        </w:rPr>
-        <w:t>...........................................</w:t>
-      </w:r>
-      <w:r>
-        <w:rPr>
-          <w:rFonts w:cstheme="minorHAnsi"/>
-          <w:sz w:val="24"/>
-        </w:rPr>
-        <w:t>.</w:t>
-      </w:r>
-      <w:r>
-        <w:rPr>
-          <w:rFonts w:cstheme="minorHAnsi"/>
-          <w:sz w:val="24"/>
-        </w:rPr>
-        <w:t>..................................................................................</w:t>
-      </w:r>
-    </w:p>
-    <w:p>
-      <w:pPr>
-        <w:spacing w:after="0"/>
-        <w:jc w:val="both"/>
-        <w:rPr>
-          <w:rFonts w:cstheme="minorHAnsi"/>
-          <w:sz w:val="24"/>
-        </w:rPr>
-      </w:pPr>
-    </w:p>
-    <w:p>
-      <w:pPr>
-        <w:spacing w:after="0"/>
-        <w:jc w:val="both"/>
-        <w:rPr>
-          <w:rFonts w:cstheme="minorHAnsi"/>
-          <w:sz w:val="24"/>
-        </w:rPr>
-      </w:pPr>
-      <w:r>
-        <w:rPr>
-          <w:rFonts w:cstheme="minorHAnsi"/>
-          <w:sz w:val="24"/>
-        </w:rPr>
-        <w:t>Coordonator științific .............................................................................................................</w:t>
-      </w:r>
-      <w:r>
-        <w:rPr>
-          <w:rFonts w:cstheme="minorHAnsi"/>
-          <w:sz w:val="24"/>
-        </w:rPr>
-        <w:t>.........</w:t>
       </w:r>
     </w:p>
     <w:p>
@@ -865,7 +741,38 @@
           <w:rFonts w:cstheme="minorHAnsi"/>
           <w:sz w:val="24"/>
         </w:rPr>
-        <w:t>Data .............................................</w:t>
+        <w:t>Dat</w:t>
+      </w:r>
+      <w:r>
+        <w:rPr>
+          <w:rFonts w:cstheme="minorHAnsi"/>
+          <w:sz w:val="24"/>
+        </w:rPr>
+        <w:t xml:space="preserve">a </w:t>
+      </w:r>
+      <w:r>
+        <w:rPr>
+          <w:rFonts w:cstheme="minorHAnsi"/>
+          <w:sz w:val="24"/>
+          <w:u w:val="single"/>
+        </w:rPr>
+        <w:t>2</w:t>
+      </w:r>
+      <w:r>
+        <w:rPr>
+          <w:rFonts w:cstheme="minorHAnsi"/>
+          <w:sz w:val="24"/>
+          <w:u w:val="single"/>
+        </w:rPr>
+        <w:t>4</w:t>
+      </w:r>
+      <w:r>
+        <w:rPr>
+          <w:rFonts w:cstheme="minorHAnsi"/>
+          <w:sz w:val="24"/>
+          <w:u w:val="single"/>
+        </w:rPr>
+        <w:t>.06.2022</w:t>
       </w:r>
     </w:p>
     <w:p>
@@ -892,7 +799,22 @@
           <w:rFonts w:cstheme="minorHAnsi"/>
           <w:sz w:val="24"/>
         </w:rPr>
-        <w:t>Nume, prenume,...................................</w:t>
+        <w:t>Nume, prenume,</w:t>
+      </w:r>
+      <w:r>
+        <w:rPr>
+          <w:rFonts w:cstheme="minorHAnsi"/>
+          <w:sz w:val="24"/>
+        </w:rPr>
+        <w:t xml:space="preserve"> </w:t>
+      </w:r>
+      <w:r>
+        <w:rPr>
+          <w:rFonts w:cstheme="minorHAnsi"/>
+          <w:sz w:val="24"/>
+          <w:u w:val="single"/>
+        </w:rPr>
+        <w:t>Nițu Nastasia Elena</w:t>
       </w:r>
     </w:p>
     <w:p>
@@ -1144,6 +1066,7 @@
     <w:lsdException w:name="HTML Sample" w:semiHidden="1" w:unhideWhenUsed="1"/>
     <w:lsdException w:name="HTML Typewriter" w:semiHidden="1" w:unhideWhenUsed="1"/>
     <w:lsdException w:name="HTML Variable" w:semiHidden="1" w:unhideWhenUsed="1"/>
+    <w:lsdException w:name="Normal Table" w:semiHidden="1" w:unhideWhenUsed="1"/>
     <w:lsdException w:name="annotation subject" w:semiHidden="1" w:unhideWhenUsed="1"/>
     <w:lsdException w:name="No List" w:semiHidden="1" w:unhideWhenUsed="1"/>
     <w:lsdException w:name="Outline List 1" w:semiHidden="1" w:unhideWhenUsed="1"/>
@@ -1186,8 +1109,11 @@
     <w:lsdException w:name="Table Contemporary" w:semiHidden="1" w:unhideWhenUsed="1"/>
     <w:lsdException w:name="Table Elegant" w:semiHidden="1" w:unhideWhenUsed="1"/>
     <w:lsdException w:name="Table Professional" w:semiHidden="1" w:unhideWhenUsed="1"/>
+    <w:lsdException w:name="Table Subtle 1" w:semiHidden="1" w:unhideWhenUsed="1"/>
     <w:lsdException w:name="Table Subtle 2" w:semiHidden="1" w:unhideWhenUsed="1"/>
     <w:lsdException w:name="Table Web 1" w:semiHidden="1" w:unhideWhenUsed="1"/>
+    <w:lsdException w:name="Table Web 2" w:semiHidden="1" w:unhideWhenUsed="1"/>
+    <w:lsdException w:name="Table Web 3" w:semiHidden="1" w:unhideWhenUsed="1"/>
     <w:lsdException w:name="Balloon Text" w:semiHidden="1" w:unhideWhenUsed="1"/>
     <w:lsdException w:name="Table Grid" w:uiPriority="39"/>
     <w:lsdException w:name="Table Theme" w:semiHidden="1" w:unhideWhenUsed="1"/>

</xml_diff>